<commit_message>
Pawn and Piece Testing
</commit_message>
<xml_diff>
--- a/Report.docx
+++ b/Report.docx
@@ -1,6 +1,6 @@
 
 <file path=word/document.xml><?xml version="1.0" encoding="utf-8"?>
-<w:document xmlns:wpc="http://schemas.microsoft.com/office/word/2010/wordprocessingCanvas" xmlns:cx="http://schemas.microsoft.com/office/drawing/2014/chartex" xmlns:cx1="http://schemas.microsoft.com/office/drawing/2015/9/8/chartex" xmlns:cx2="http://schemas.microsoft.com/office/drawing/2015/10/21/chartex" xmlns:cx3="http://schemas.microsoft.com/office/drawing/2016/5/9/chartex" xmlns:cx4="http://schemas.microsoft.com/office/drawing/2016/5/10/chartex" xmlns:cx5="http://schemas.microsoft.com/office/drawing/2016/5/11/chartex" xmlns:cx6="http://schemas.microsoft.com/office/drawing/2016/5/12/chartex" xmlns:cx7="http://schemas.microsoft.com/office/drawing/2016/5/13/chartex" xmlns:cx8="http://schemas.microsoft.com/office/drawing/2016/5/14/chartex" xmlns:mc="http://schemas.openxmlformats.org/markup-compatibility/2006" xmlns:aink="http://schemas.microsoft.com/office/drawing/2016/ink" xmlns:am3d="http://schemas.microsoft.com/office/drawing/2017/model3d" xmlns:o="urn:schemas-microsoft-com:office:office" xmlns:r="http://schemas.openxmlformats.org/officeDocument/2006/relationships" xmlns:m="http://schemas.openxmlformats.org/officeDocument/2006/math" xmlns:v="urn:schemas-microsoft-com:vml" xmlns:wp14="http://schemas.microsoft.com/office/word/2010/wordprocessingDrawing" xmlns:wp="http://schemas.openxmlformats.org/drawingml/2006/wordprocessingDrawing" xmlns:w10="urn:schemas-microsoft-com:office:word" xmlns:w="http://schemas.openxmlformats.org/wordprocessingml/2006/main" xmlns:w14="http://schemas.microsoft.com/office/word/2010/wordml" xmlns:w15="http://schemas.microsoft.com/office/word/2012/wordml" xmlns:w16cid="http://schemas.microsoft.com/office/word/2016/wordml/cid" xmlns:w16se="http://schemas.microsoft.com/office/word/2015/wordml/symex" xmlns:wpg="http://schemas.microsoft.com/office/word/2010/wordprocessingGroup" xmlns:wpi="http://schemas.microsoft.com/office/word/2010/wordprocessingInk" xmlns:wne="http://schemas.microsoft.com/office/word/2006/wordml" xmlns:wps="http://schemas.microsoft.com/office/word/2010/wordprocessingShape" mc:Ignorable="w14 w15 w16se w16cid wp14">
+<w:document xmlns:wpc="http://schemas.microsoft.com/office/word/2010/wordprocessingCanvas" xmlns:cx="http://schemas.microsoft.com/office/drawing/2014/chartex" xmlns:cx1="http://schemas.microsoft.com/office/drawing/2015/9/8/chartex" xmlns:cx2="http://schemas.microsoft.com/office/drawing/2015/10/21/chartex" xmlns:cx3="http://schemas.microsoft.com/office/drawing/2016/5/9/chartex" xmlns:cx4="http://schemas.microsoft.com/office/drawing/2016/5/10/chartex" xmlns:cx5="http://schemas.microsoft.com/office/drawing/2016/5/11/chartex" xmlns:cx6="http://schemas.microsoft.com/office/drawing/2016/5/12/chartex" xmlns:cx7="http://schemas.microsoft.com/office/drawing/2016/5/13/chartex" xmlns:cx8="http://schemas.microsoft.com/office/drawing/2016/5/14/chartex" xmlns:mc="http://schemas.openxmlformats.org/markup-compatibility/2006" xmlns:aink="http://schemas.microsoft.com/office/drawing/2016/ink" xmlns:am3d="http://schemas.microsoft.com/office/drawing/2017/model3d" xmlns:o="urn:schemas-microsoft-com:office:office" xmlns:r="http://schemas.openxmlformats.org/officeDocument/2006/relationships" xmlns:m="http://schemas.openxmlformats.org/officeDocument/2006/math" xmlns:v="urn:schemas-microsoft-com:vml" xmlns:wp14="http://schemas.microsoft.com/office/word/2010/wordprocessingDrawing" xmlns:wp="http://schemas.openxmlformats.org/drawingml/2006/wordprocessingDrawing" xmlns:w10="urn:schemas-microsoft-com:office:word" xmlns:w="http://schemas.openxmlformats.org/wordprocessingml/2006/main" xmlns:w14="http://schemas.microsoft.com/office/word/2010/wordml" xmlns:w15="http://schemas.microsoft.com/office/word/2012/wordml" xmlns:w16cex="http://schemas.microsoft.com/office/word/2018/wordml/cex" xmlns:w16cid="http://schemas.microsoft.com/office/word/2016/wordml/cid" xmlns:w16="http://schemas.microsoft.com/office/word/2018/wordml" xmlns:w16se="http://schemas.microsoft.com/office/word/2015/wordml/symex" xmlns:wpg="http://schemas.microsoft.com/office/word/2010/wordprocessingGroup" xmlns:wpi="http://schemas.microsoft.com/office/word/2010/wordprocessingInk" xmlns:wne="http://schemas.microsoft.com/office/word/2006/wordml" xmlns:wps="http://schemas.microsoft.com/office/word/2010/wordprocessingShape" mc:Ignorable="w14 w15 w16se w16cid w16 w16cex wp14">
   <w:body>
     <w:p>
       <w:r>
@@ -174,7 +174,13 @@
     <w:p/>
     <w:p>
       <w:r>
-        <w:t>Day 2: Mon January 27, 2020.</w:t>
+        <w:rPr>
+          <w:u w:val="single"/>
+        </w:rPr>
+        <w:t>Day 2</w:t>
+      </w:r>
+      <w:r>
+        <w:t>: Mon January 27, 2020.</w:t>
       </w:r>
     </w:p>
     <w:p>
@@ -212,7 +218,13 @@
     <w:p/>
     <w:p>
       <w:r>
-        <w:t>Day 3: Thurs January 30, 2020</w:t>
+        <w:rPr>
+          <w:u w:val="single"/>
+        </w:rPr>
+        <w:t>Day 3</w:t>
+      </w:r>
+      <w:r>
+        <w:t>: Thurs January 30, 2020</w:t>
       </w:r>
     </w:p>
     <w:p>
@@ -223,10 +235,17 @@
         <w:t xml:space="preserve">made the board today. Still not sure what the Tile.java class is for. </w:t>
       </w:r>
       <w:r>
-        <w:t>I guess I can now finish the basic Graphics within 5 hours (Mouse Events, Occupied tile conflict, images imported, and maybe even the ‘suggests available moves’ function as well.</w:t>
-      </w:r>
-      <w:bookmarkStart w:id="0" w:name="_GoBack"/>
-      <w:bookmarkEnd w:id="0"/>
+        <w:t>I guess I can now finish the basic Graphics within 5 hours (</w:t>
+      </w:r>
+      <w:r>
+        <w:t xml:space="preserve">chess-piece-tile-alignment, </w:t>
+      </w:r>
+      <w:r>
+        <w:t>Mouse Events, Occupied tile conflict, images imported, and maybe even the ‘suggests available moves’ function as well.</w:t>
+      </w:r>
+      <w:r>
+        <w:t>)</w:t>
+      </w:r>
     </w:p>
     <w:p/>
     <w:p>
@@ -256,6 +275,287 @@
       <w:proofErr w:type="spellEnd"/>
       <w:r>
         <w:t xml:space="preserve"> finish this project first.</w:t>
+      </w:r>
+    </w:p>
+    <w:p/>
+    <w:p>
+      <w:r>
+        <w:t xml:space="preserve">Target date </w:t>
+      </w:r>
+      <w:r>
+        <w:t xml:space="preserve">is 4 to get the </w:t>
+      </w:r>
+      <w:r>
+        <w:rPr>
+          <w:u w:val="single"/>
+        </w:rPr>
+        <w:t>basic</w:t>
+      </w:r>
+      <w:r>
+        <w:t xml:space="preserve"> graphics done. Then I will move on to creating the different </w:t>
+      </w:r>
+      <w:proofErr w:type="gramStart"/>
+      <w:r>
+        <w:t>classes, and</w:t>
+      </w:r>
+      <w:proofErr w:type="gramEnd"/>
+      <w:r>
+        <w:t xml:space="preserve"> start working on the algorithm.</w:t>
+      </w:r>
+    </w:p>
+    <w:p/>
+    <w:p>
+      <w:r>
+        <w:rPr>
+          <w:u w:val="single"/>
+        </w:rPr>
+        <w:t>Day 4</w:t>
+      </w:r>
+      <w:r>
+        <w:t>: Sat June 13, 2020</w:t>
+      </w:r>
+    </w:p>
+    <w:p>
+      <w:r>
+        <w:t xml:space="preserve">After the heavy amount of </w:t>
+      </w:r>
+      <w:proofErr w:type="gramStart"/>
+      <w:r>
+        <w:t>school work</w:t>
+      </w:r>
+      <w:proofErr w:type="gramEnd"/>
+      <w:r>
+        <w:t>, exams, Covid19 outbreak, Quarantine, #BLM, and learning Python + Django, I am now able to continue on with my Chess project (though late). I have been going straight to coding and have been stuck a couple of times now. Most likely, I am confused of what to do.</w:t>
+      </w:r>
+    </w:p>
+    <w:p/>
+    <w:p>
+      <w:r>
+        <w:lastRenderedPageBreak/>
+        <w:t>Thus, I sat and thought for myself on the structure of my project. How would the inheritance work? How do you import and present images? What should the Tile.java class include?</w:t>
+      </w:r>
+    </w:p>
+    <w:p/>
+    <w:p>
+      <w:r>
+        <w:t xml:space="preserve">Well, during today I was able to answer most of that. I was able to get Pawn.java working (with </w:t>
+      </w:r>
+      <w:proofErr w:type="spellStart"/>
+      <w:r>
+        <w:t>JPanel</w:t>
+      </w:r>
+      <w:proofErr w:type="spellEnd"/>
+      <w:r>
+        <w:t xml:space="preserve"> </w:t>
+      </w:r>
+      <w:proofErr w:type="spellStart"/>
+      <w:r>
+        <w:t>imageIO</w:t>
+      </w:r>
+      <w:proofErr w:type="spellEnd"/>
+      <w:r>
+        <w:t xml:space="preserve"> as well) after tinkering with Piece.java (modified a few things regarding Player class and </w:t>
+      </w:r>
+      <w:proofErr w:type="spellStart"/>
+      <w:r>
+        <w:t>imagePath</w:t>
+      </w:r>
+      <w:proofErr w:type="spellEnd"/>
+      <w:r>
+        <w:t>).</w:t>
+      </w:r>
+    </w:p>
+    <w:p/>
+    <w:p>
+      <w:r>
+        <w:t xml:space="preserve">Deciding on the design of Tile-Piece-Board will be very important to later create the interactive interface. I already have the basic layout of a chess board and pieces drawn out. I just need the specifics of the piece’s size. [Thank </w:t>
+      </w:r>
+      <w:proofErr w:type="gramStart"/>
+      <w:r>
+        <w:t>you Wikipedia</w:t>
+      </w:r>
+      <w:proofErr w:type="gramEnd"/>
+      <w:r>
+        <w:t xml:space="preserve"> for providing excellent</w:t>
+      </w:r>
+      <w:r>
+        <w:t xml:space="preserve"> and</w:t>
+      </w:r>
+      <w:r>
+        <w:t xml:space="preserve"> </w:t>
+      </w:r>
+      <w:r>
+        <w:t xml:space="preserve">consistent </w:t>
+      </w:r>
+      <w:r>
+        <w:t>transparent PNG images</w:t>
+      </w:r>
+      <w:r>
+        <w:t>.]</w:t>
+      </w:r>
+    </w:p>
+    <w:p/>
+    <w:p>
+      <w:r>
+        <w:t>I also have a Test class to test things out. I now find this really useful as a mini-testing ground for any code. Though I should move on quickly to implementing the click-and-click movement,</w:t>
+      </w:r>
+    </w:p>
+    <w:p/>
+    <w:p>
+      <w:r>
+        <w:t>Goals for next journal entry:</w:t>
+      </w:r>
+    </w:p>
+    <w:p>
+      <w:pPr>
+        <w:pStyle w:val="ListParagraph"/>
+        <w:numPr>
+          <w:ilvl w:val="0"/>
+          <w:numId w:val="5"/>
+        </w:numPr>
+      </w:pPr>
+      <w:r>
+        <w:t>Figure out the structural design regarding the Piece class:</w:t>
+      </w:r>
+    </w:p>
+    <w:p>
+      <w:pPr>
+        <w:pStyle w:val="ListParagraph"/>
+        <w:numPr>
+          <w:ilvl w:val="1"/>
+          <w:numId w:val="5"/>
+        </w:numPr>
+      </w:pPr>
+      <w:r>
+        <w:t xml:space="preserve">Should a piece have coordinates, or should it be an attachment to </w:t>
+      </w:r>
+      <w:proofErr w:type="spellStart"/>
+      <w:r>
+        <w:t>Tile.class</w:t>
+      </w:r>
+      <w:proofErr w:type="spellEnd"/>
+    </w:p>
+    <w:p>
+      <w:pPr>
+        <w:pStyle w:val="ListParagraph"/>
+        <w:numPr>
+          <w:ilvl w:val="1"/>
+          <w:numId w:val="5"/>
+        </w:numPr>
+      </w:pPr>
+      <w:r>
+        <w:t>Should it be immutable? When we move the piece, do we “change its coordinates to the destination” OR “</w:t>
+      </w:r>
+      <w:r>
+        <w:t>make a new piece every time”?</w:t>
+      </w:r>
+    </w:p>
+    <w:p>
+      <w:pPr>
+        <w:pStyle w:val="ListParagraph"/>
+        <w:numPr>
+          <w:ilvl w:val="1"/>
+          <w:numId w:val="5"/>
+        </w:numPr>
+      </w:pPr>
+      <w:r>
+        <w:t xml:space="preserve">Test out functions: </w:t>
+      </w:r>
+      <w:proofErr w:type="spellStart"/>
+      <w:proofErr w:type="gramStart"/>
+      <w:r>
+        <w:t>showMoves</w:t>
+      </w:r>
+      <w:proofErr w:type="spellEnd"/>
+      <w:r>
+        <w:t>(</w:t>
+      </w:r>
+      <w:proofErr w:type="gramEnd"/>
+      <w:r>
+        <w:t>) and move()</w:t>
+      </w:r>
+    </w:p>
+    <w:p>
+      <w:pPr>
+        <w:pStyle w:val="ListParagraph"/>
+        <w:numPr>
+          <w:ilvl w:val="0"/>
+          <w:numId w:val="5"/>
+        </w:numPr>
+      </w:pPr>
+      <w:r>
+        <w:t>After figuring that out, design the Board class.</w:t>
+      </w:r>
+    </w:p>
+    <w:p>
+      <w:pPr>
+        <w:pStyle w:val="ListParagraph"/>
+        <w:numPr>
+          <w:ilvl w:val="1"/>
+          <w:numId w:val="5"/>
+        </w:numPr>
+      </w:pPr>
+      <w:r>
+        <w:t>2-D Array of Tiles? Or of Pieces? Or just a 2-D char array?</w:t>
+      </w:r>
+    </w:p>
+    <w:p>
+      <w:pPr>
+        <w:pStyle w:val="ListParagraph"/>
+        <w:numPr>
+          <w:ilvl w:val="1"/>
+          <w:numId w:val="5"/>
+        </w:numPr>
+      </w:pPr>
+      <w:r>
+        <w:t>Design a method for the GUI to read the Board</w:t>
+      </w:r>
+    </w:p>
+    <w:p>
+      <w:pPr>
+        <w:pStyle w:val="ListParagraph"/>
+        <w:numPr>
+          <w:ilvl w:val="0"/>
+          <w:numId w:val="5"/>
+        </w:numPr>
+      </w:pPr>
+      <w:r>
+        <w:t xml:space="preserve">And I should </w:t>
+      </w:r>
+      <w:r>
+        <w:rPr>
+          <w:highlight w:val="yellow"/>
+        </w:rPr>
+        <w:t>highlight</w:t>
+      </w:r>
+      <w:r>
+        <w:t xml:space="preserve"> my notes.</w:t>
+      </w:r>
+    </w:p>
+    <w:p/>
+    <w:p>
+      <w:r>
+        <w:rPr>
+          <w:u w:val="single"/>
+        </w:rPr>
+        <w:t>NOTE</w:t>
+      </w:r>
+      <w:r>
+        <w:t>:</w:t>
+      </w:r>
+    </w:p>
+    <w:p>
+      <w:r>
+        <w:t>I also should save the Player class…</w:t>
+      </w:r>
+      <w:r>
+        <w:t>for scalability. Later if I were to add a database, Player</w:t>
+      </w:r>
+      <w:r>
+        <w:t xml:space="preserve"> ID</w:t>
+      </w:r>
+      <w:r>
+        <w:t xml:space="preserve"> would be viable. However, for distinguishing Black or White side, a Boolean or string ‘WHITE’, ‘BLACK’ should be used.</w:t>
       </w:r>
     </w:p>
     <w:p/>
@@ -275,8 +575,97 @@
 </file>
 
 <file path=word/numbering.xml><?xml version="1.0" encoding="utf-8"?>
-<w:numbering xmlns:wpc="http://schemas.microsoft.com/office/word/2010/wordprocessingCanvas" xmlns:cx="http://schemas.microsoft.com/office/drawing/2014/chartex" xmlns:cx1="http://schemas.microsoft.com/office/drawing/2015/9/8/chartex" xmlns:cx2="http://schemas.microsoft.com/office/drawing/2015/10/21/chartex" xmlns:cx3="http://schemas.microsoft.com/office/drawing/2016/5/9/chartex" xmlns:cx4="http://schemas.microsoft.com/office/drawing/2016/5/10/chartex" xmlns:cx5="http://schemas.microsoft.com/office/drawing/2016/5/11/chartex" xmlns:cx6="http://schemas.microsoft.com/office/drawing/2016/5/12/chartex" xmlns:cx7="http://schemas.microsoft.com/office/drawing/2016/5/13/chartex" xmlns:cx8="http://schemas.microsoft.com/office/drawing/2016/5/14/chartex" xmlns:mc="http://schemas.openxmlformats.org/markup-compatibility/2006" xmlns:aink="http://schemas.microsoft.com/office/drawing/2016/ink" xmlns:am3d="http://schemas.microsoft.com/office/drawing/2017/model3d" xmlns:o="urn:schemas-microsoft-com:office:office" xmlns:r="http://schemas.openxmlformats.org/officeDocument/2006/relationships" xmlns:m="http://schemas.openxmlformats.org/officeDocument/2006/math" xmlns:v="urn:schemas-microsoft-com:vml" xmlns:wp14="http://schemas.microsoft.com/office/word/2010/wordprocessingDrawing" xmlns:wp="http://schemas.openxmlformats.org/drawingml/2006/wordprocessingDrawing" xmlns:w10="urn:schemas-microsoft-com:office:word" xmlns:w="http://schemas.openxmlformats.org/wordprocessingml/2006/main" xmlns:w14="http://schemas.microsoft.com/office/word/2010/wordml" xmlns:w15="http://schemas.microsoft.com/office/word/2012/wordml" xmlns:w16cid="http://schemas.microsoft.com/office/word/2016/wordml/cid" xmlns:w16se="http://schemas.microsoft.com/office/word/2015/wordml/symex" xmlns:wpg="http://schemas.microsoft.com/office/word/2010/wordprocessingGroup" xmlns:wpi="http://schemas.microsoft.com/office/word/2010/wordprocessingInk" xmlns:wne="http://schemas.microsoft.com/office/word/2006/wordml" xmlns:wps="http://schemas.microsoft.com/office/word/2010/wordprocessingShape" mc:Ignorable="w14 w15 w16se w16cid wp14">
+<w:numbering xmlns:wpc="http://schemas.microsoft.com/office/word/2010/wordprocessingCanvas" xmlns:cx="http://schemas.microsoft.com/office/drawing/2014/chartex" xmlns:cx1="http://schemas.microsoft.com/office/drawing/2015/9/8/chartex" xmlns:cx2="http://schemas.microsoft.com/office/drawing/2015/10/21/chartex" xmlns:cx3="http://schemas.microsoft.com/office/drawing/2016/5/9/chartex" xmlns:cx4="http://schemas.microsoft.com/office/drawing/2016/5/10/chartex" xmlns:cx5="http://schemas.microsoft.com/office/drawing/2016/5/11/chartex" xmlns:cx6="http://schemas.microsoft.com/office/drawing/2016/5/12/chartex" xmlns:cx7="http://schemas.microsoft.com/office/drawing/2016/5/13/chartex" xmlns:cx8="http://schemas.microsoft.com/office/drawing/2016/5/14/chartex" xmlns:mc="http://schemas.openxmlformats.org/markup-compatibility/2006" xmlns:aink="http://schemas.microsoft.com/office/drawing/2016/ink" xmlns:am3d="http://schemas.microsoft.com/office/drawing/2017/model3d" xmlns:o="urn:schemas-microsoft-com:office:office" xmlns:r="http://schemas.openxmlformats.org/officeDocument/2006/relationships" xmlns:m="http://schemas.openxmlformats.org/officeDocument/2006/math" xmlns:v="urn:schemas-microsoft-com:vml" xmlns:wp14="http://schemas.microsoft.com/office/word/2010/wordprocessingDrawing" xmlns:wp="http://schemas.openxmlformats.org/drawingml/2006/wordprocessingDrawing" xmlns:w10="urn:schemas-microsoft-com:office:word" xmlns:w="http://schemas.openxmlformats.org/wordprocessingml/2006/main" xmlns:w14="http://schemas.microsoft.com/office/word/2010/wordml" xmlns:w15="http://schemas.microsoft.com/office/word/2012/wordml" xmlns:w16cex="http://schemas.microsoft.com/office/word/2018/wordml/cex" xmlns:w16cid="http://schemas.microsoft.com/office/word/2016/wordml/cid" xmlns:w16="http://schemas.microsoft.com/office/word/2018/wordml" xmlns:w16se="http://schemas.microsoft.com/office/word/2015/wordml/symex" xmlns:wpg="http://schemas.microsoft.com/office/word/2010/wordprocessingGroup" xmlns:wpi="http://schemas.microsoft.com/office/word/2010/wordprocessingInk" xmlns:wne="http://schemas.microsoft.com/office/word/2006/wordml" xmlns:wps="http://schemas.microsoft.com/office/word/2010/wordprocessingShape" mc:Ignorable="w14 w15 w16se w16cid w16 w16cex wp14">
   <w:abstractNum w:abstractNumId="0" w15:restartNumberingAfterBreak="0">
+    <w:nsid w:val="040F55D1"/>
+    <w:multiLevelType w:val="hybridMultilevel"/>
+    <w:tmpl w:val="5C58377E"/>
+    <w:lvl w:ilvl="0" w:tplc="0409000F">
+      <w:start w:val="1"/>
+      <w:numFmt w:val="decimal"/>
+      <w:lvlText w:val="%1."/>
+      <w:lvlJc w:val="left"/>
+      <w:pPr>
+        <w:ind w:left="720" w:hanging="360"/>
+      </w:pPr>
+      <w:rPr>
+        <w:rFonts w:hint="default"/>
+      </w:rPr>
+    </w:lvl>
+    <w:lvl w:ilvl="1" w:tplc="04090019">
+      <w:start w:val="1"/>
+      <w:numFmt w:val="lowerLetter"/>
+      <w:lvlText w:val="%2."/>
+      <w:lvlJc w:val="left"/>
+      <w:pPr>
+        <w:ind w:left="1440" w:hanging="360"/>
+      </w:pPr>
+    </w:lvl>
+    <w:lvl w:ilvl="2" w:tplc="0409001B" w:tentative="1">
+      <w:start w:val="1"/>
+      <w:numFmt w:val="lowerRoman"/>
+      <w:lvlText w:val="%3."/>
+      <w:lvlJc w:val="right"/>
+      <w:pPr>
+        <w:ind w:left="2160" w:hanging="180"/>
+      </w:pPr>
+    </w:lvl>
+    <w:lvl w:ilvl="3" w:tplc="0409000F" w:tentative="1">
+      <w:start w:val="1"/>
+      <w:numFmt w:val="decimal"/>
+      <w:lvlText w:val="%4."/>
+      <w:lvlJc w:val="left"/>
+      <w:pPr>
+        <w:ind w:left="2880" w:hanging="360"/>
+      </w:pPr>
+    </w:lvl>
+    <w:lvl w:ilvl="4" w:tplc="04090019" w:tentative="1">
+      <w:start w:val="1"/>
+      <w:numFmt w:val="lowerLetter"/>
+      <w:lvlText w:val="%5."/>
+      <w:lvlJc w:val="left"/>
+      <w:pPr>
+        <w:ind w:left="3600" w:hanging="360"/>
+      </w:pPr>
+    </w:lvl>
+    <w:lvl w:ilvl="5" w:tplc="0409001B" w:tentative="1">
+      <w:start w:val="1"/>
+      <w:numFmt w:val="lowerRoman"/>
+      <w:lvlText w:val="%6."/>
+      <w:lvlJc w:val="right"/>
+      <w:pPr>
+        <w:ind w:left="4320" w:hanging="180"/>
+      </w:pPr>
+    </w:lvl>
+    <w:lvl w:ilvl="6" w:tplc="0409000F" w:tentative="1">
+      <w:start w:val="1"/>
+      <w:numFmt w:val="decimal"/>
+      <w:lvlText w:val="%7."/>
+      <w:lvlJc w:val="left"/>
+      <w:pPr>
+        <w:ind w:left="5040" w:hanging="360"/>
+      </w:pPr>
+    </w:lvl>
+    <w:lvl w:ilvl="7" w:tplc="04090019" w:tentative="1">
+      <w:start w:val="1"/>
+      <w:numFmt w:val="lowerLetter"/>
+      <w:lvlText w:val="%8."/>
+      <w:lvlJc w:val="left"/>
+      <w:pPr>
+        <w:ind w:left="5760" w:hanging="360"/>
+      </w:pPr>
+    </w:lvl>
+    <w:lvl w:ilvl="8" w:tplc="0409001B" w:tentative="1">
+      <w:start w:val="1"/>
+      <w:numFmt w:val="lowerRoman"/>
+      <w:lvlText w:val="%9."/>
+      <w:lvlJc w:val="right"/>
+      <w:pPr>
+        <w:ind w:left="6480" w:hanging="180"/>
+      </w:pPr>
+    </w:lvl>
+  </w:abstractNum>
+  <w:abstractNum w:abstractNumId="1" w15:restartNumberingAfterBreak="0">
     <w:nsid w:val="1AD1799E"/>
     <w:multiLevelType w:val="hybridMultilevel"/>
     <w:tmpl w:val="4EE62ECA"/>
@@ -365,7 +754,7 @@
       </w:pPr>
     </w:lvl>
   </w:abstractNum>
-  <w:abstractNum w:abstractNumId="1" w15:restartNumberingAfterBreak="0">
+  <w:abstractNum w:abstractNumId="2" w15:restartNumberingAfterBreak="0">
     <w:nsid w:val="26540F54"/>
     <w:multiLevelType w:val="hybridMultilevel"/>
     <w:tmpl w:val="0FB02E1E"/>
@@ -454,7 +843,96 @@
       </w:pPr>
     </w:lvl>
   </w:abstractNum>
-  <w:abstractNum w:abstractNumId="2" w15:restartNumberingAfterBreak="0">
+  <w:abstractNum w:abstractNumId="3" w15:restartNumberingAfterBreak="0">
+    <w:nsid w:val="3F986170"/>
+    <w:multiLevelType w:val="hybridMultilevel"/>
+    <w:tmpl w:val="5C58377E"/>
+    <w:lvl w:ilvl="0" w:tplc="0409000F">
+      <w:start w:val="1"/>
+      <w:numFmt w:val="decimal"/>
+      <w:lvlText w:val="%1."/>
+      <w:lvlJc w:val="left"/>
+      <w:pPr>
+        <w:ind w:left="720" w:hanging="360"/>
+      </w:pPr>
+      <w:rPr>
+        <w:rFonts w:hint="default"/>
+      </w:rPr>
+    </w:lvl>
+    <w:lvl w:ilvl="1" w:tplc="04090019">
+      <w:start w:val="1"/>
+      <w:numFmt w:val="lowerLetter"/>
+      <w:lvlText w:val="%2."/>
+      <w:lvlJc w:val="left"/>
+      <w:pPr>
+        <w:ind w:left="1440" w:hanging="360"/>
+      </w:pPr>
+    </w:lvl>
+    <w:lvl w:ilvl="2" w:tplc="0409001B" w:tentative="1">
+      <w:start w:val="1"/>
+      <w:numFmt w:val="lowerRoman"/>
+      <w:lvlText w:val="%3."/>
+      <w:lvlJc w:val="right"/>
+      <w:pPr>
+        <w:ind w:left="2160" w:hanging="180"/>
+      </w:pPr>
+    </w:lvl>
+    <w:lvl w:ilvl="3" w:tplc="0409000F" w:tentative="1">
+      <w:start w:val="1"/>
+      <w:numFmt w:val="decimal"/>
+      <w:lvlText w:val="%4."/>
+      <w:lvlJc w:val="left"/>
+      <w:pPr>
+        <w:ind w:left="2880" w:hanging="360"/>
+      </w:pPr>
+    </w:lvl>
+    <w:lvl w:ilvl="4" w:tplc="04090019" w:tentative="1">
+      <w:start w:val="1"/>
+      <w:numFmt w:val="lowerLetter"/>
+      <w:lvlText w:val="%5."/>
+      <w:lvlJc w:val="left"/>
+      <w:pPr>
+        <w:ind w:left="3600" w:hanging="360"/>
+      </w:pPr>
+    </w:lvl>
+    <w:lvl w:ilvl="5" w:tplc="0409001B" w:tentative="1">
+      <w:start w:val="1"/>
+      <w:numFmt w:val="lowerRoman"/>
+      <w:lvlText w:val="%6."/>
+      <w:lvlJc w:val="right"/>
+      <w:pPr>
+        <w:ind w:left="4320" w:hanging="180"/>
+      </w:pPr>
+    </w:lvl>
+    <w:lvl w:ilvl="6" w:tplc="0409000F" w:tentative="1">
+      <w:start w:val="1"/>
+      <w:numFmt w:val="decimal"/>
+      <w:lvlText w:val="%7."/>
+      <w:lvlJc w:val="left"/>
+      <w:pPr>
+        <w:ind w:left="5040" w:hanging="360"/>
+      </w:pPr>
+    </w:lvl>
+    <w:lvl w:ilvl="7" w:tplc="04090019" w:tentative="1">
+      <w:start w:val="1"/>
+      <w:numFmt w:val="lowerLetter"/>
+      <w:lvlText w:val="%8."/>
+      <w:lvlJc w:val="left"/>
+      <w:pPr>
+        <w:ind w:left="5760" w:hanging="360"/>
+      </w:pPr>
+    </w:lvl>
+    <w:lvl w:ilvl="8" w:tplc="0409001B" w:tentative="1">
+      <w:start w:val="1"/>
+      <w:numFmt w:val="lowerRoman"/>
+      <w:lvlText w:val="%9."/>
+      <w:lvlJc w:val="right"/>
+      <w:pPr>
+        <w:ind w:left="6480" w:hanging="180"/>
+      </w:pPr>
+    </w:lvl>
+  </w:abstractNum>
+  <w:abstractNum w:abstractNumId="4" w15:restartNumberingAfterBreak="0">
     <w:nsid w:val="52B4165A"/>
     <w:multiLevelType w:val="hybridMultilevel"/>
     <w:tmpl w:val="449EDCF8"/>
@@ -567,20 +1045,141 @@
       </w:rPr>
     </w:lvl>
   </w:abstractNum>
+  <w:abstractNum w:abstractNumId="5" w15:restartNumberingAfterBreak="0">
+    <w:nsid w:val="5E0C2D39"/>
+    <w:multiLevelType w:val="hybridMultilevel"/>
+    <w:tmpl w:val="F1725996"/>
+    <w:lvl w:ilvl="0" w:tplc="2FF41460">
+      <w:numFmt w:val="bullet"/>
+      <w:lvlText w:val="-"/>
+      <w:lvlJc w:val="left"/>
+      <w:pPr>
+        <w:ind w:left="720" w:hanging="360"/>
+      </w:pPr>
+      <w:rPr>
+        <w:rFonts w:ascii="Calibri" w:eastAsiaTheme="minorHAnsi" w:hAnsi="Calibri" w:cs="Calibri" w:hint="default"/>
+      </w:rPr>
+    </w:lvl>
+    <w:lvl w:ilvl="1" w:tplc="04090003" w:tentative="1">
+      <w:start w:val="1"/>
+      <w:numFmt w:val="bullet"/>
+      <w:lvlText w:val="o"/>
+      <w:lvlJc w:val="left"/>
+      <w:pPr>
+        <w:ind w:left="1440" w:hanging="360"/>
+      </w:pPr>
+      <w:rPr>
+        <w:rFonts w:ascii="Courier New" w:hAnsi="Courier New" w:cs="Courier New" w:hint="default"/>
+      </w:rPr>
+    </w:lvl>
+    <w:lvl w:ilvl="2" w:tplc="04090005" w:tentative="1">
+      <w:start w:val="1"/>
+      <w:numFmt w:val="bullet"/>
+      <w:lvlText w:val=""/>
+      <w:lvlJc w:val="left"/>
+      <w:pPr>
+        <w:ind w:left="2160" w:hanging="360"/>
+      </w:pPr>
+      <w:rPr>
+        <w:rFonts w:ascii="Wingdings" w:hAnsi="Wingdings" w:hint="default"/>
+      </w:rPr>
+    </w:lvl>
+    <w:lvl w:ilvl="3" w:tplc="04090001" w:tentative="1">
+      <w:start w:val="1"/>
+      <w:numFmt w:val="bullet"/>
+      <w:lvlText w:val=""/>
+      <w:lvlJc w:val="left"/>
+      <w:pPr>
+        <w:ind w:left="2880" w:hanging="360"/>
+      </w:pPr>
+      <w:rPr>
+        <w:rFonts w:ascii="Symbol" w:hAnsi="Symbol" w:hint="default"/>
+      </w:rPr>
+    </w:lvl>
+    <w:lvl w:ilvl="4" w:tplc="04090003" w:tentative="1">
+      <w:start w:val="1"/>
+      <w:numFmt w:val="bullet"/>
+      <w:lvlText w:val="o"/>
+      <w:lvlJc w:val="left"/>
+      <w:pPr>
+        <w:ind w:left="3600" w:hanging="360"/>
+      </w:pPr>
+      <w:rPr>
+        <w:rFonts w:ascii="Courier New" w:hAnsi="Courier New" w:cs="Courier New" w:hint="default"/>
+      </w:rPr>
+    </w:lvl>
+    <w:lvl w:ilvl="5" w:tplc="04090005" w:tentative="1">
+      <w:start w:val="1"/>
+      <w:numFmt w:val="bullet"/>
+      <w:lvlText w:val=""/>
+      <w:lvlJc w:val="left"/>
+      <w:pPr>
+        <w:ind w:left="4320" w:hanging="360"/>
+      </w:pPr>
+      <w:rPr>
+        <w:rFonts w:ascii="Wingdings" w:hAnsi="Wingdings" w:hint="default"/>
+      </w:rPr>
+    </w:lvl>
+    <w:lvl w:ilvl="6" w:tplc="04090001" w:tentative="1">
+      <w:start w:val="1"/>
+      <w:numFmt w:val="bullet"/>
+      <w:lvlText w:val=""/>
+      <w:lvlJc w:val="left"/>
+      <w:pPr>
+        <w:ind w:left="5040" w:hanging="360"/>
+      </w:pPr>
+      <w:rPr>
+        <w:rFonts w:ascii="Symbol" w:hAnsi="Symbol" w:hint="default"/>
+      </w:rPr>
+    </w:lvl>
+    <w:lvl w:ilvl="7" w:tplc="04090003" w:tentative="1">
+      <w:start w:val="1"/>
+      <w:numFmt w:val="bullet"/>
+      <w:lvlText w:val="o"/>
+      <w:lvlJc w:val="left"/>
+      <w:pPr>
+        <w:ind w:left="5760" w:hanging="360"/>
+      </w:pPr>
+      <w:rPr>
+        <w:rFonts w:ascii="Courier New" w:hAnsi="Courier New" w:cs="Courier New" w:hint="default"/>
+      </w:rPr>
+    </w:lvl>
+    <w:lvl w:ilvl="8" w:tplc="04090005" w:tentative="1">
+      <w:start w:val="1"/>
+      <w:numFmt w:val="bullet"/>
+      <w:lvlText w:val=""/>
+      <w:lvlJc w:val="left"/>
+      <w:pPr>
+        <w:ind w:left="6480" w:hanging="360"/>
+      </w:pPr>
+      <w:rPr>
+        <w:rFonts w:ascii="Wingdings" w:hAnsi="Wingdings" w:hint="default"/>
+      </w:rPr>
+    </w:lvl>
+  </w:abstractNum>
   <w:num w:numId="1">
+    <w:abstractNumId w:val="4"/>
+  </w:num>
+  <w:num w:numId="2">
+    <w:abstractNumId w:val="1"/>
+  </w:num>
+  <w:num w:numId="3">
     <w:abstractNumId w:val="2"/>
   </w:num>
-  <w:num w:numId="2">
+  <w:num w:numId="4">
+    <w:abstractNumId w:val="5"/>
+  </w:num>
+  <w:num w:numId="5">
     <w:abstractNumId w:val="0"/>
   </w:num>
-  <w:num w:numId="3">
-    <w:abstractNumId w:val="1"/>
+  <w:num w:numId="6">
+    <w:abstractNumId w:val="3"/>
   </w:num>
 </w:numbering>
 </file>
 
 <file path=word/styles.xml><?xml version="1.0" encoding="utf-8"?>
-<w:styles xmlns:mc="http://schemas.openxmlformats.org/markup-compatibility/2006" xmlns:r="http://schemas.openxmlformats.org/officeDocument/2006/relationships" xmlns:w="http://schemas.openxmlformats.org/wordprocessingml/2006/main" xmlns:w14="http://schemas.microsoft.com/office/word/2010/wordml" xmlns:w15="http://schemas.microsoft.com/office/word/2012/wordml" xmlns:w16cid="http://schemas.microsoft.com/office/word/2016/wordml/cid" xmlns:w16se="http://schemas.microsoft.com/office/word/2015/wordml/symex" mc:Ignorable="w14 w15 w16se w16cid">
+<w:styles xmlns:mc="http://schemas.openxmlformats.org/markup-compatibility/2006" xmlns:r="http://schemas.openxmlformats.org/officeDocument/2006/relationships" xmlns:w="http://schemas.openxmlformats.org/wordprocessingml/2006/main" xmlns:w14="http://schemas.microsoft.com/office/word/2010/wordml" xmlns:w15="http://schemas.microsoft.com/office/word/2012/wordml" xmlns:w16cex="http://schemas.microsoft.com/office/word/2018/wordml/cex" xmlns:w16cid="http://schemas.microsoft.com/office/word/2016/wordml/cid" xmlns:w16="http://schemas.microsoft.com/office/word/2018/wordml" xmlns:w16se="http://schemas.microsoft.com/office/word/2015/wordml/symex" mc:Ignorable="w14 w15 w16se w16cid w16 w16cex">
   <w:docDefaults>
     <w:rPrDefault>
       <w:rPr>

</xml_diff>